<commit_message>
Commit to merge with master 2
</commit_message>
<xml_diff>
--- a/Agendas + Meetings/Agenda 2.docx
+++ b/Agendas + Meetings/Agenda 2.docx
@@ -15,8 +15,17 @@
           <w:b/>
           <w:lang w:val="en-US"/>
         </w:rPr>
-        <w:t>Agenda Week 1</w:t>
-      </w:r>
+        <w:t xml:space="preserve">Agenda Week </w:t>
+      </w:r>
+      <w:r>
+        <w:rPr>
+          <w:b/>
+          <w:lang w:val="en-US"/>
+        </w:rPr>
+        <w:t>2</w:t>
+      </w:r>
+      <w:bookmarkStart w:id="0" w:name="_GoBack"/>
+      <w:bookmarkEnd w:id="0"/>
     </w:p>
     <w:p>
       <w:pPr>
@@ -179,8 +188,6 @@
           <w:lang w:val="en-US"/>
         </w:rPr>
       </w:pPr>
-      <w:bookmarkStart w:id="0" w:name="_GoBack"/>
-      <w:bookmarkEnd w:id="0"/>
     </w:p>
     <w:sectPr>
       <w:pgSz w:w="11906" w:h="16838"/>

</xml_diff>